<commit_message>
Ficha 6 feita com sucesso
</commit_message>
<xml_diff>
--- a/Ficha SETR - Cópia.docx
+++ b/Ficha SETR - Cópia.docx
@@ -1011,7 +1011,6 @@
                             <w:r>
                               <w:t xml:space="preserve">Neste exercício </w:t>
                             </w:r>
-                            <w:proofErr w:type="gramStart"/>
                             <w:r>
                               <w:t xml:space="preserve">os </w:t>
                             </w:r>
@@ -1021,11 +1020,7 @@
                             </w:r>
                             <w:proofErr w:type="spellEnd"/>
                             <w:r>
-                              <w:t xml:space="preserve"> tem</w:t>
-                            </w:r>
-                            <w:proofErr w:type="gramEnd"/>
-                            <w:r>
-                              <w:t xml:space="preserve"> um efeito de timer que consoante um certo intervalo de tempo os </w:t>
+                              <w:t xml:space="preserve"> tem um efeito de timer que consoante um certo intervalo de tempo os </w:t>
                             </w:r>
                             <w:proofErr w:type="spellStart"/>
                             <w:r>
@@ -1066,7 +1061,6 @@
                       <w:r>
                         <w:t xml:space="preserve">Neste exercício </w:t>
                       </w:r>
-                      <w:proofErr w:type="gramStart"/>
                       <w:r>
                         <w:t xml:space="preserve">os </w:t>
                       </w:r>
@@ -1076,11 +1070,7 @@
                       </w:r>
                       <w:proofErr w:type="spellEnd"/>
                       <w:r>
-                        <w:t xml:space="preserve"> tem</w:t>
-                      </w:r>
-                      <w:proofErr w:type="gramEnd"/>
-                      <w:r>
-                        <w:t xml:space="preserve"> um efeito de timer que consoante um certo intervalo de tempo os </w:t>
+                        <w:t xml:space="preserve"> tem um efeito de timer que consoante um certo intervalo de tempo os </w:t>
                       </w:r>
                       <w:proofErr w:type="spellStart"/>
                       <w:r>
@@ -2674,16 +2664,18 @@
           <w:b w:val="0"/>
           <w:bCs w:val="0"/>
         </w:rPr>
-        <w:t>Montagem do circuito</w:t>
-      </w:r>
-      <w:r>
-        <w:rPr>
-          <w:rStyle w:val="Forte"/>
-          <w:b w:val="0"/>
-          <w:bCs w:val="0"/>
-        </w:rPr>
-        <w:t xml:space="preserve"> e respetivos testes</w:t>
-      </w:r>
+        <w:t xml:space="preserve">Design do Windows </w:t>
+      </w:r>
+      <w:proofErr w:type="spellStart"/>
+      <w:r>
+        <w:rPr>
+          <w:rStyle w:val="Forte"/>
+          <w:b w:val="0"/>
+          <w:bCs w:val="0"/>
+        </w:rPr>
+        <w:t>Form</w:t>
+      </w:r>
+      <w:proofErr w:type="spellEnd"/>
       <w:r>
         <w:rPr>
           <w:rStyle w:val="Forte"/>
@@ -2694,22 +2686,316 @@
       </w:r>
     </w:p>
     <w:p>
-      <w:pPr>
-        <w:rPr>
-          <w:rStyle w:val="Forte"/>
-          <w:b w:val="0"/>
-          <w:bCs w:val="0"/>
-        </w:rPr>
-      </w:pPr>
-    </w:p>
-    <w:p/>
-    <w:p/>
-    <w:p/>
-    <w:p/>
-    <w:p/>
-    <w:p/>
-    <w:p/>
-    <w:p/>
+      <w:r>
+        <w:rPr>
+          <w:noProof/>
+        </w:rPr>
+        <w:drawing>
+          <wp:inline distT="0" distB="0" distL="0" distR="0" wp14:anchorId="6AE799B1" wp14:editId="51FFFA4F">
+            <wp:extent cx="3324225" cy="1514475"/>
+            <wp:effectExtent l="0" t="0" r="9525" b="9525"/>
+            <wp:docPr id="4" name="Imagem 4"/>
+            <wp:cNvGraphicFramePr>
+              <a:graphicFrameLocks xmlns:a="http://schemas.openxmlformats.org/drawingml/2006/main" noChangeAspect="1"/>
+            </wp:cNvGraphicFramePr>
+            <a:graphic xmlns:a="http://schemas.openxmlformats.org/drawingml/2006/main">
+              <a:graphicData uri="http://schemas.openxmlformats.org/drawingml/2006/picture">
+                <pic:pic xmlns:pic="http://schemas.openxmlformats.org/drawingml/2006/picture">
+                  <pic:nvPicPr>
+                    <pic:cNvPr id="1" name=""/>
+                    <pic:cNvPicPr/>
+                  </pic:nvPicPr>
+                  <pic:blipFill>
+                    <a:blip r:embed="rId27"/>
+                    <a:stretch>
+                      <a:fillRect/>
+                    </a:stretch>
+                  </pic:blipFill>
+                  <pic:spPr>
+                    <a:xfrm>
+                      <a:off x="0" y="0"/>
+                      <a:ext cx="3324225" cy="1514475"/>
+                    </a:xfrm>
+                    <a:prstGeom prst="rect">
+                      <a:avLst/>
+                    </a:prstGeom>
+                  </pic:spPr>
+                </pic:pic>
+              </a:graphicData>
+            </a:graphic>
+          </wp:inline>
+        </w:drawing>
+      </w:r>
+    </w:p>
+    <w:p>
+      <w:r>
+        <w:rPr>
+          <w:noProof/>
+        </w:rPr>
+        <w:drawing>
+          <wp:anchor distT="0" distB="0" distL="114300" distR="114300" simplePos="0" relativeHeight="251810816" behindDoc="1" locked="0" layoutInCell="1" allowOverlap="1" wp14:anchorId="62DE6A93" wp14:editId="17D8E17B">
+            <wp:simplePos x="0" y="0"/>
+            <wp:positionH relativeFrom="column">
+              <wp:posOffset>2760345</wp:posOffset>
+            </wp:positionH>
+            <wp:positionV relativeFrom="paragraph">
+              <wp:posOffset>283845</wp:posOffset>
+            </wp:positionV>
+            <wp:extent cx="2613660" cy="1520825"/>
+            <wp:effectExtent l="0" t="0" r="0" b="3175"/>
+            <wp:wrapTight wrapText="bothSides">
+              <wp:wrapPolygon edited="0">
+                <wp:start x="0" y="0"/>
+                <wp:lineTo x="0" y="21375"/>
+                <wp:lineTo x="21411" y="21375"/>
+                <wp:lineTo x="21411" y="0"/>
+                <wp:lineTo x="0" y="0"/>
+              </wp:wrapPolygon>
+            </wp:wrapTight>
+            <wp:docPr id="10" name="Imagem 10" descr="Uma imagem com texto&#10;&#10;Descrição gerada automaticamente"/>
+            <wp:cNvGraphicFramePr>
+              <a:graphicFrameLocks xmlns:a="http://schemas.openxmlformats.org/drawingml/2006/main" noChangeAspect="1"/>
+            </wp:cNvGraphicFramePr>
+            <a:graphic xmlns:a="http://schemas.openxmlformats.org/drawingml/2006/main">
+              <a:graphicData uri="http://schemas.openxmlformats.org/drawingml/2006/picture">
+                <pic:pic xmlns:pic="http://schemas.openxmlformats.org/drawingml/2006/picture">
+                  <pic:nvPicPr>
+                    <pic:cNvPr id="10" name="Imagem 10" descr="Uma imagem com texto&#10;&#10;Descrição gerada automaticamente"/>
+                    <pic:cNvPicPr/>
+                  </pic:nvPicPr>
+                  <pic:blipFill>
+                    <a:blip r:embed="rId28">
+                      <a:extLst>
+                        <a:ext uri="{28A0092B-C50C-407E-A947-70E740481C1C}">
+                          <a14:useLocalDpi xmlns:a14="http://schemas.microsoft.com/office/drawing/2010/main" val="0"/>
+                        </a:ext>
+                      </a:extLst>
+                    </a:blip>
+                    <a:stretch>
+                      <a:fillRect/>
+                    </a:stretch>
+                  </pic:blipFill>
+                  <pic:spPr>
+                    <a:xfrm>
+                      <a:off x="0" y="0"/>
+                      <a:ext cx="2613660" cy="1520825"/>
+                    </a:xfrm>
+                    <a:prstGeom prst="rect">
+                      <a:avLst/>
+                    </a:prstGeom>
+                  </pic:spPr>
+                </pic:pic>
+              </a:graphicData>
+            </a:graphic>
+            <wp14:sizeRelH relativeFrom="margin">
+              <wp14:pctWidth>0</wp14:pctWidth>
+            </wp14:sizeRelH>
+            <wp14:sizeRelV relativeFrom="margin">
+              <wp14:pctHeight>0</wp14:pctHeight>
+            </wp14:sizeRelV>
+          </wp:anchor>
+        </w:drawing>
+      </w:r>
+      <w:r>
+        <w:t>Código Utilizado:</w:t>
+      </w:r>
+    </w:p>
+    <w:p>
+      <w:r>
+        <w:rPr>
+          <w:noProof/>
+        </w:rPr>
+        <w:drawing>
+          <wp:anchor distT="0" distB="0" distL="114300" distR="114300" simplePos="0" relativeHeight="251809792" behindDoc="1" locked="0" layoutInCell="1" allowOverlap="1" wp14:anchorId="5050AD79" wp14:editId="63ADCB7C">
+            <wp:simplePos x="0" y="0"/>
+            <wp:positionH relativeFrom="margin">
+              <wp:align>left</wp:align>
+            </wp:positionH>
+            <wp:positionV relativeFrom="paragraph">
+              <wp:posOffset>6350</wp:posOffset>
+            </wp:positionV>
+            <wp:extent cx="2644140" cy="1544320"/>
+            <wp:effectExtent l="0" t="0" r="3810" b="0"/>
+            <wp:wrapTight wrapText="bothSides">
+              <wp:wrapPolygon edited="0">
+                <wp:start x="0" y="0"/>
+                <wp:lineTo x="0" y="21316"/>
+                <wp:lineTo x="21476" y="21316"/>
+                <wp:lineTo x="21476" y="0"/>
+                <wp:lineTo x="0" y="0"/>
+              </wp:wrapPolygon>
+            </wp:wrapTight>
+            <wp:docPr id="9" name="Imagem 9" descr="Uma imagem com texto&#10;&#10;Descrição gerada automaticamente"/>
+            <wp:cNvGraphicFramePr>
+              <a:graphicFrameLocks xmlns:a="http://schemas.openxmlformats.org/drawingml/2006/main" noChangeAspect="1"/>
+            </wp:cNvGraphicFramePr>
+            <a:graphic xmlns:a="http://schemas.openxmlformats.org/drawingml/2006/main">
+              <a:graphicData uri="http://schemas.openxmlformats.org/drawingml/2006/picture">
+                <pic:pic xmlns:pic="http://schemas.openxmlformats.org/drawingml/2006/picture">
+                  <pic:nvPicPr>
+                    <pic:cNvPr id="9" name="Imagem 9" descr="Uma imagem com texto&#10;&#10;Descrição gerada automaticamente"/>
+                    <pic:cNvPicPr/>
+                  </pic:nvPicPr>
+                  <pic:blipFill>
+                    <a:blip r:embed="rId29">
+                      <a:extLst>
+                        <a:ext uri="{28A0092B-C50C-407E-A947-70E740481C1C}">
+                          <a14:useLocalDpi xmlns:a14="http://schemas.microsoft.com/office/drawing/2010/main" val="0"/>
+                        </a:ext>
+                      </a:extLst>
+                    </a:blip>
+                    <a:stretch>
+                      <a:fillRect/>
+                    </a:stretch>
+                  </pic:blipFill>
+                  <pic:spPr>
+                    <a:xfrm>
+                      <a:off x="0" y="0"/>
+                      <a:ext cx="2644140" cy="1544320"/>
+                    </a:xfrm>
+                    <a:prstGeom prst="rect">
+                      <a:avLst/>
+                    </a:prstGeom>
+                  </pic:spPr>
+                </pic:pic>
+              </a:graphicData>
+            </a:graphic>
+          </wp:anchor>
+        </w:drawing>
+      </w:r>
+    </w:p>
+    <w:p>
+      <w:r>
+        <w:rPr>
+          <w:noProof/>
+        </w:rPr>
+        <w:drawing>
+          <wp:anchor distT="0" distB="0" distL="114300" distR="114300" simplePos="0" relativeHeight="251812864" behindDoc="1" locked="0" layoutInCell="1" allowOverlap="1" wp14:anchorId="5289BE47" wp14:editId="0EA4927E">
+            <wp:simplePos x="0" y="0"/>
+            <wp:positionH relativeFrom="column">
+              <wp:posOffset>2745105</wp:posOffset>
+            </wp:positionH>
+            <wp:positionV relativeFrom="paragraph">
+              <wp:posOffset>0</wp:posOffset>
+            </wp:positionV>
+            <wp:extent cx="2621280" cy="733115"/>
+            <wp:effectExtent l="0" t="0" r="7620" b="0"/>
+            <wp:wrapTight wrapText="bothSides">
+              <wp:wrapPolygon edited="0">
+                <wp:start x="0" y="0"/>
+                <wp:lineTo x="0" y="20776"/>
+                <wp:lineTo x="21506" y="20776"/>
+                <wp:lineTo x="21506" y="0"/>
+                <wp:lineTo x="0" y="0"/>
+              </wp:wrapPolygon>
+            </wp:wrapTight>
+            <wp:docPr id="12" name="Imagem 12" descr="Uma imagem com texto&#10;&#10;Descrição gerada automaticamente"/>
+            <wp:cNvGraphicFramePr>
+              <a:graphicFrameLocks xmlns:a="http://schemas.openxmlformats.org/drawingml/2006/main" noChangeAspect="1"/>
+            </wp:cNvGraphicFramePr>
+            <a:graphic xmlns:a="http://schemas.openxmlformats.org/drawingml/2006/main">
+              <a:graphicData uri="http://schemas.openxmlformats.org/drawingml/2006/picture">
+                <pic:pic xmlns:pic="http://schemas.openxmlformats.org/drawingml/2006/picture">
+                  <pic:nvPicPr>
+                    <pic:cNvPr id="12" name="Imagem 12" descr="Uma imagem com texto&#10;&#10;Descrição gerada automaticamente"/>
+                    <pic:cNvPicPr/>
+                  </pic:nvPicPr>
+                  <pic:blipFill>
+                    <a:blip r:embed="rId30">
+                      <a:extLst>
+                        <a:ext uri="{28A0092B-C50C-407E-A947-70E740481C1C}">
+                          <a14:useLocalDpi xmlns:a14="http://schemas.microsoft.com/office/drawing/2010/main" val="0"/>
+                        </a:ext>
+                      </a:extLst>
+                    </a:blip>
+                    <a:stretch>
+                      <a:fillRect/>
+                    </a:stretch>
+                  </pic:blipFill>
+                  <pic:spPr>
+                    <a:xfrm>
+                      <a:off x="0" y="0"/>
+                      <a:ext cx="2621280" cy="733115"/>
+                    </a:xfrm>
+                    <a:prstGeom prst="rect">
+                      <a:avLst/>
+                    </a:prstGeom>
+                  </pic:spPr>
+                </pic:pic>
+              </a:graphicData>
+            </a:graphic>
+          </wp:anchor>
+        </w:drawing>
+      </w:r>
+      <w:r>
+        <w:rPr>
+          <w:noProof/>
+        </w:rPr>
+        <w:drawing>
+          <wp:anchor distT="0" distB="0" distL="114300" distR="114300" simplePos="0" relativeHeight="251811840" behindDoc="1" locked="0" layoutInCell="1" allowOverlap="1" wp14:anchorId="34FC4740" wp14:editId="3C6B4E54">
+            <wp:simplePos x="0" y="0"/>
+            <wp:positionH relativeFrom="margin">
+              <wp:align>left</wp:align>
+            </wp:positionH>
+            <wp:positionV relativeFrom="paragraph">
+              <wp:posOffset>7620</wp:posOffset>
+            </wp:positionV>
+            <wp:extent cx="2651760" cy="822325"/>
+            <wp:effectExtent l="0" t="0" r="0" b="0"/>
+            <wp:wrapTight wrapText="bothSides">
+              <wp:wrapPolygon edited="0">
+                <wp:start x="0" y="0"/>
+                <wp:lineTo x="0" y="21016"/>
+                <wp:lineTo x="21414" y="21016"/>
+                <wp:lineTo x="21414" y="0"/>
+                <wp:lineTo x="0" y="0"/>
+              </wp:wrapPolygon>
+            </wp:wrapTight>
+            <wp:docPr id="11" name="Imagem 11" descr="Uma imagem com texto&#10;&#10;Descrição gerada automaticamente"/>
+            <wp:cNvGraphicFramePr>
+              <a:graphicFrameLocks xmlns:a="http://schemas.openxmlformats.org/drawingml/2006/main" noChangeAspect="1"/>
+            </wp:cNvGraphicFramePr>
+            <a:graphic xmlns:a="http://schemas.openxmlformats.org/drawingml/2006/main">
+              <a:graphicData uri="http://schemas.openxmlformats.org/drawingml/2006/picture">
+                <pic:pic xmlns:pic="http://schemas.openxmlformats.org/drawingml/2006/picture">
+                  <pic:nvPicPr>
+                    <pic:cNvPr id="11" name="Imagem 11" descr="Uma imagem com texto&#10;&#10;Descrição gerada automaticamente"/>
+                    <pic:cNvPicPr/>
+                  </pic:nvPicPr>
+                  <pic:blipFill>
+                    <a:blip r:embed="rId31">
+                      <a:extLst>
+                        <a:ext uri="{28A0092B-C50C-407E-A947-70E740481C1C}">
+                          <a14:useLocalDpi xmlns:a14="http://schemas.microsoft.com/office/drawing/2010/main" val="0"/>
+                        </a:ext>
+                      </a:extLst>
+                    </a:blip>
+                    <a:stretch>
+                      <a:fillRect/>
+                    </a:stretch>
+                  </pic:blipFill>
+                  <pic:spPr>
+                    <a:xfrm>
+                      <a:off x="0" y="0"/>
+                      <a:ext cx="2688754" cy="834084"/>
+                    </a:xfrm>
+                    <a:prstGeom prst="rect">
+                      <a:avLst/>
+                    </a:prstGeom>
+                  </pic:spPr>
+                </pic:pic>
+              </a:graphicData>
+            </a:graphic>
+            <wp14:sizeRelH relativeFrom="margin">
+              <wp14:pctWidth>0</wp14:pctWidth>
+            </wp14:sizeRelH>
+            <wp14:sizeRelV relativeFrom="margin">
+              <wp14:pctHeight>0</wp14:pctHeight>
+            </wp14:sizeRelV>
+          </wp:anchor>
+        </w:drawing>
+      </w:r>
+    </w:p>
     <w:p>
       <w:r>
         <w:rPr>
@@ -2718,16 +3004,16 @@
         <mc:AlternateContent>
           <mc:Choice Requires="wps">
             <w:drawing>
-              <wp:anchor distT="45720" distB="45720" distL="114300" distR="114300" simplePos="0" relativeHeight="251746304" behindDoc="0" locked="0" layoutInCell="1" allowOverlap="1" wp14:anchorId="21831CA7" wp14:editId="4A54B1C4">
+              <wp:anchor distT="45720" distB="45720" distL="114300" distR="114300" simplePos="0" relativeHeight="251746304" behindDoc="0" locked="0" layoutInCell="1" allowOverlap="1" wp14:anchorId="21831CA7" wp14:editId="7B75B435">
                 <wp:simplePos x="0" y="0"/>
                 <wp:positionH relativeFrom="margin">
                   <wp:align>left</wp:align>
                 </wp:positionH>
                 <wp:positionV relativeFrom="paragraph">
-                  <wp:posOffset>3663950</wp:posOffset>
+                  <wp:posOffset>236855</wp:posOffset>
                 </wp:positionV>
                 <wp:extent cx="5381625" cy="1404620"/>
-                <wp:effectExtent l="0" t="0" r="28575" b="20320"/>
+                <wp:effectExtent l="0" t="0" r="28575" b="27305"/>
                 <wp:wrapSquare wrapText="bothSides"/>
                 <wp:docPr id="43" name="Caixa de Texto 2" descr="e"/>
                 <wp:cNvGraphicFramePr>
@@ -2763,10 +3049,15 @@
                         <w:txbxContent>
                           <w:p>
                             <w:r>
-                              <w:t xml:space="preserve">Neste programa </w:t>
+                              <w:t xml:space="preserve">Ao pressionar os botões o LED liga-se ou desliga-se por causa dos valores inseridos no </w:t>
                             </w:r>
+                            <w:proofErr w:type="spellStart"/>
                             <w:r>
-                              <w:t>o sensor de temperatura lê a temperatura ambiente e o Display apresenta a temperatura em graus Celsius tal como a temperatura em Fahrenheit previamente convertida pelo código.</w:t>
+                              <w:t>write</w:t>
+                            </w:r>
+                            <w:proofErr w:type="spellEnd"/>
+                            <w:r>
+                              <w:t xml:space="preserve"> do serialPort1.</w:t>
                             </w:r>
                           </w:p>
                         </w:txbxContent>
@@ -2788,15 +3079,20 @@
           </mc:Choice>
           <mc:Fallback>
             <w:pict>
-              <v:shape w14:anchorId="21831CA7" id="_x0000_s1030" type="#_x0000_t202" alt="e" style="position:absolute;margin-left:0;margin-top:288.5pt;width:423.75pt;height:110.6pt;z-index:251746304;visibility:visible;mso-wrap-style:square;mso-width-percent:0;mso-height-percent:200;mso-wrap-distance-left:9pt;mso-wrap-distance-top:3.6pt;mso-wrap-distance-right:9pt;mso-wrap-distance-bottom:3.6pt;mso-position-horizontal:left;mso-position-horizontal-relative:margin;mso-position-vertical:absolute;mso-position-vertical-relative:text;mso-width-percent:0;mso-height-percent:200;mso-width-relative:margin;mso-height-relative:margin;v-text-anchor:top" o:gfxdata="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">
+              <v:shape w14:anchorId="21831CA7" id="_x0000_s1030" type="#_x0000_t202" alt="e" style="position:absolute;margin-left:0;margin-top:18.65pt;width:423.75pt;height:110.6pt;z-index:251746304;visibility:visible;mso-wrap-style:square;mso-width-percent:0;mso-height-percent:200;mso-wrap-distance-left:9pt;mso-wrap-distance-top:3.6pt;mso-wrap-distance-right:9pt;mso-wrap-distance-bottom:3.6pt;mso-position-horizontal:left;mso-position-horizontal-relative:margin;mso-position-vertical:absolute;mso-position-vertical-relative:text;mso-width-percent:0;mso-height-percent:200;mso-width-relative:margin;mso-height-relative:margin;v-text-anchor:top" o:gfxdata="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">
                 <v:textbox style="mso-fit-shape-to-text:t">
                   <w:txbxContent>
                     <w:p>
                       <w:r>
-                        <w:t xml:space="preserve">Neste programa </w:t>
+                        <w:t xml:space="preserve">Ao pressionar os botões o LED liga-se ou desliga-se por causa dos valores inseridos no </w:t>
                       </w:r>
+                      <w:proofErr w:type="spellStart"/>
                       <w:r>
-                        <w:t>o sensor de temperatura lê a temperatura ambiente e o Display apresenta a temperatura em graus Celsius tal como a temperatura em Fahrenheit previamente convertida pelo código.</w:t>
+                        <w:t>write</w:t>
+                      </w:r>
+                      <w:proofErr w:type="spellEnd"/>
+                      <w:r>
+                        <w:t xml:space="preserve"> do serialPort1.</w:t>
                       </w:r>
                     </w:p>
                   </w:txbxContent>
@@ -2807,13 +3103,7 @@
           </mc:Fallback>
         </mc:AlternateContent>
       </w:r>
-      <w:r>
-        <w:t>Código Utilizado:</w:t>
-      </w:r>
-    </w:p>
-    <w:p/>
-    <w:p/>
-    <w:p/>
+    </w:p>
     <w:p/>
     <w:p/>
     <w:p>

</xml_diff>